<commit_message>
añado grupo 14 al word
</commit_message>
<xml_diff>
--- a/Material/AE2_AJAX .docx
+++ b/Material/AE2_AJAX .docx
@@ -1,6 +1,6 @@
 
 <file path=word/document.xml><?xml version="1.0" encoding="utf-8"?>
-<w:document xmlns:wpc="http://schemas.microsoft.com/office/word/2010/wordprocessingCanvas" xmlns:cx="http://schemas.microsoft.com/office/drawing/2014/chartex" xmlns:cx1="http://schemas.microsoft.com/office/drawing/2015/9/8/chartex" xmlns:cx2="http://schemas.microsoft.com/office/drawing/2015/10/21/chartex" xmlns:cx3="http://schemas.microsoft.com/office/drawing/2016/5/9/chartex" xmlns:cx4="http://schemas.microsoft.com/office/drawing/2016/5/10/chartex" xmlns:cx5="http://schemas.microsoft.com/office/drawing/2016/5/11/chartex" xmlns:cx6="http://schemas.microsoft.com/office/drawing/2016/5/12/chartex" xmlns:cx7="http://schemas.microsoft.com/office/drawing/2016/5/13/chartex" xmlns:cx8="http://schemas.microsoft.com/office/drawing/2016/5/14/chartex" xmlns:mc="http://schemas.openxmlformats.org/markup-compatibility/2006" xmlns:aink="http://schemas.microsoft.com/office/drawing/2016/ink" xmlns:am3d="http://schemas.microsoft.com/office/drawing/2017/model3d" xmlns:o="urn:schemas-microsoft-com:office:office" xmlns:oel="http://schemas.microsoft.com/office/2019/extlst" xmlns:r="http://schemas.openxmlformats.org/officeDocument/2006/relationships" xmlns:m="http://schemas.openxmlformats.org/officeDocument/2006/math" xmlns:v="urn:schemas-microsoft-com:vml" xmlns:wp14="http://schemas.microsoft.com/office/word/2010/wordprocessingDrawing" xmlns:wp="http://schemas.openxmlformats.org/drawingml/2006/wordprocessingDrawing" xmlns:w10="urn:schemas-microsoft-com:office:word" xmlns:w="http://schemas.openxmlformats.org/wordprocessingml/2006/main" xmlns:w14="http://schemas.microsoft.com/office/word/2010/wordml" xmlns:w15="http://schemas.microsoft.com/office/word/2012/wordml" xmlns:w16cex="http://schemas.microsoft.com/office/word/2018/wordml/cex" xmlns:w16cid="http://schemas.microsoft.com/office/word/2016/wordml/cid" xmlns:w16="http://schemas.microsoft.com/office/word/2018/wordml" xmlns:w16sdtdh="http://schemas.microsoft.com/office/word/2020/wordml/sdtdatahash" xmlns:w16se="http://schemas.microsoft.com/office/word/2015/wordml/symex" xmlns:wpg="http://schemas.microsoft.com/office/word/2010/wordprocessingGroup" xmlns:wpi="http://schemas.microsoft.com/office/word/2010/wordprocessingInk" xmlns:wne="http://schemas.microsoft.com/office/word/2006/wordml" xmlns:wps="http://schemas.microsoft.com/office/word/2010/wordprocessingShape" xmlns:a="http://schemas.openxmlformats.org/drawingml/2006/main" xmlns:pic="http://schemas.openxmlformats.org/drawingml/2006/picture" xmlns:a14="http://schemas.microsoft.com/office/drawing/2010/main" mc:Ignorable="w14 w15 w16se w16cid w16 w16cex w16sdtdh wp14">
+<w:document xmlns:wpc="http://schemas.microsoft.com/office/word/2010/wordprocessingCanvas" xmlns:cx="http://schemas.microsoft.com/office/drawing/2014/chartex" xmlns:cx1="http://schemas.microsoft.com/office/drawing/2015/9/8/chartex" xmlns:cx2="http://schemas.microsoft.com/office/drawing/2015/10/21/chartex" xmlns:cx3="http://schemas.microsoft.com/office/drawing/2016/5/9/chartex" xmlns:cx4="http://schemas.microsoft.com/office/drawing/2016/5/10/chartex" xmlns:cx5="http://schemas.microsoft.com/office/drawing/2016/5/11/chartex" xmlns:cx6="http://schemas.microsoft.com/office/drawing/2016/5/12/chartex" xmlns:cx7="http://schemas.microsoft.com/office/drawing/2016/5/13/chartex" xmlns:cx8="http://schemas.microsoft.com/office/drawing/2016/5/14/chartex" xmlns:mc="http://schemas.openxmlformats.org/markup-compatibility/2006" xmlns:aink="http://schemas.microsoft.com/office/drawing/2016/ink" xmlns:am3d="http://schemas.microsoft.com/office/drawing/2017/model3d" xmlns:o="urn:schemas-microsoft-com:office:office" xmlns:oel="http://schemas.microsoft.com/office/2019/extlst" xmlns:r="http://schemas.openxmlformats.org/officeDocument/2006/relationships" xmlns:m="http://schemas.openxmlformats.org/officeDocument/2006/math" xmlns:v="urn:schemas-microsoft-com:vml" xmlns:wp14="http://schemas.microsoft.com/office/word/2010/wordprocessingDrawing" xmlns:wp="http://schemas.openxmlformats.org/drawingml/2006/wordprocessingDrawing" xmlns:w10="urn:schemas-microsoft-com:office:word" xmlns:w="http://schemas.openxmlformats.org/wordprocessingml/2006/main" xmlns:w14="http://schemas.microsoft.com/office/word/2010/wordml" xmlns:w15="http://schemas.microsoft.com/office/word/2012/wordml" xmlns:w16cex="http://schemas.microsoft.com/office/word/2018/wordml/cex" xmlns:w16cid="http://schemas.microsoft.com/office/word/2016/wordml/cid" xmlns:w16="http://schemas.microsoft.com/office/word/2018/wordml" xmlns:w16sdtdh="http://schemas.microsoft.com/office/word/2020/wordml/sdtdatahash" xmlns:w16se="http://schemas.microsoft.com/office/word/2015/wordml/symex" xmlns:wpg="http://schemas.microsoft.com/office/word/2010/wordprocessingGroup" xmlns:wpi="http://schemas.microsoft.com/office/word/2010/wordprocessingInk" xmlns:wne="http://schemas.microsoft.com/office/word/2006/wordml" xmlns:wps="http://schemas.microsoft.com/office/word/2010/wordprocessingShape" mc:Ignorable="w14 w15 w16se w16cid w16 w16cex w16sdtdh wp14">
   <w:body>
     <w:p>
       <w:pPr>
@@ -356,11 +356,11 @@
           </mc:Choice>
           <mc:Fallback>
             <w:pict>
-              <v:shapetype id="_x0000_t202" coordsize="21600,21600" o:spt="202" path="m,l,21600r21600,l21600,xe" w14:anchorId="26B3BB93">
+              <v:shapetype w14:anchorId="26B3BB93" id="_x0000_t202" coordsize="21600,21600" o:spt="202" path="m,l,21600r21600,l21600,xe">
                 <v:stroke joinstyle="miter"/>
                 <v:path gradientshapeok="t" o:connecttype="rect"/>
               </v:shapetype>
-              <v:shape id="WordArt 3" style="position:absolute;margin-left:0;margin-top:326.45pt;width:438.2pt;height:61.75pt;rotation:-6;z-index:-15775744;visibility:visible;mso-wrap-style:square;mso-width-percent:0;mso-height-percent:0;mso-wrap-distance-left:9pt;mso-wrap-distance-top:0;mso-wrap-distance-right:9pt;mso-wrap-distance-bottom:0;mso-position-horizontal:center;mso-position-horizontal-relative:margin;mso-position-vertical:absolute;mso-position-vertical-relative:page;mso-width-percent:0;mso-height-percent:0;mso-width-relative:page;mso-height-relative:page;v-text-anchor:top" o:spid="_x0000_s1026" filled="f" stroked="f" type="#_x0000_t202" o:gfxdata="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">
+              <v:shape id="WordArt 3" o:spid="_x0000_s1026" type="#_x0000_t202" style="position:absolute;margin-left:0;margin-top:326.45pt;width:438.2pt;height:61.75pt;rotation:-6;z-index:-15775744;visibility:visible;mso-wrap-style:square;mso-width-percent:0;mso-height-percent:0;mso-wrap-distance-left:9pt;mso-wrap-distance-top:0;mso-wrap-distance-right:9pt;mso-wrap-distance-bottom:0;mso-position-horizontal:center;mso-position-horizontal-relative:margin;mso-position-vertical:absolute;mso-position-vertical-relative:page;mso-width-percent:0;mso-height-percent:0;mso-width-relative:page;mso-height-relative:page;v-text-anchor:top" o:gfxdata="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" filled="f" stroked="f">
                 <v:stroke joinstyle="round"/>
                 <o:lock v:ext="edit" shapetype="t"/>
                 <v:textbox>
@@ -556,7 +556,7 @@
           </mc:Choice>
           <mc:Fallback>
             <w:pict>
-              <v:shape id="WordArt 2" style="position:absolute;margin-left:0;margin-top:421.85pt;width:486.4pt;height:83.4pt;rotation:-6;z-index:-15775232;visibility:visible;mso-wrap-style:square;mso-width-percent:0;mso-height-percent:0;mso-wrap-distance-left:9pt;mso-wrap-distance-top:0;mso-wrap-distance-right:9pt;mso-wrap-distance-bottom:0;mso-position-horizontal:left;mso-position-horizontal-relative:margin;mso-position-vertical:absolute;mso-position-vertical-relative:page;mso-width-percent:0;mso-height-percent:0;mso-width-relative:page;mso-height-relative:page;v-text-anchor:top" o:spid="_x0000_s1027" filled="f" stroked="f" type="#_x0000_t202" o:gfxdata="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" w14:anchorId="582FC527">
+              <v:shape w14:anchorId="582FC527" id="WordArt 2" o:spid="_x0000_s1027" type="#_x0000_t202" style="position:absolute;margin-left:0;margin-top:421.85pt;width:486.4pt;height:83.4pt;rotation:-6;z-index:-15775232;visibility:visible;mso-wrap-style:square;mso-width-percent:0;mso-height-percent:0;mso-wrap-distance-left:9pt;mso-wrap-distance-top:0;mso-wrap-distance-right:9pt;mso-wrap-distance-bottom:0;mso-position-horizontal:left;mso-position-horizontal-relative:margin;mso-position-vertical:absolute;mso-position-vertical-relative:page;mso-width-percent:0;mso-height-percent:0;mso-width-relative:page;mso-height-relative:page;v-text-anchor:top" o:gfxdata="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" filled="f" stroked="f">
                 <v:stroke joinstyle="round"/>
                 <o:lock v:ext="edit" shapetype="t"/>
                 <v:textbox>
@@ -907,6 +907,14 @@
         </w:rPr>
         <w:t>AE2_AJAX</w:t>
       </w:r>
+      <w:r>
+        <w:rPr>
+          <w:rFonts w:ascii="Arial Black" w:hAnsi="Arial Black"/>
+          <w:sz w:val="44"/>
+          <w:szCs w:val="44"/>
+        </w:rPr>
+        <w:t xml:space="preserve"> – Grupo 14</w:t>
+      </w:r>
     </w:p>
     <w:p>
       <w:pPr>
@@ -917,7 +925,7 @@
       <w:pPr>
         <w:pStyle w:val="Sinespaciado"/>
       </w:pPr>
-      <w:hyperlink w:history="1" r:id="rId8">
+      <w:hyperlink r:id="rId8" w:history="1">
         <w:r>
           <w:rPr>
             <w:rStyle w:val="Hipervnculo"/>
@@ -945,7 +953,7 @@
           <w:lang w:eastAsia="es-ES"/>
         </w:rPr>
       </w:pPr>
-      <w:bookmarkStart w:name="_heading=h.29emo01oxj3b" w:colFirst="0" w:colLast="0" w:id="0"/>
+      <w:bookmarkStart w:id="0" w:name="_heading=h.29emo01oxj3b" w:colFirst="0" w:colLast="0"/>
       <w:bookmarkEnd w:id="0"/>
       <w:r>
         <w:rPr>
@@ -962,13 +970,13 @@
       <w:pPr>
         <w:pStyle w:val="Sinespaciado"/>
         <w:rPr>
-          <w:rFonts w:ascii="Arial" w:hAnsi="Arial" w:eastAsia="Tahoma" w:cs="Arial"/>
+          <w:rFonts w:ascii="Arial" w:eastAsia="Tahoma" w:hAnsi="Arial" w:cs="Arial"/>
           <w:lang w:val="es-AR" w:eastAsia="en-US"/>
         </w:rPr>
       </w:pPr>
       <w:r>
         <w:rPr>
-          <w:rFonts w:ascii="Arial" w:hAnsi="Arial" w:eastAsia="Tahoma" w:cs="Arial"/>
+          <w:rFonts w:ascii="Arial" w:eastAsia="Tahoma" w:hAnsi="Arial" w:cs="Arial"/>
           <w:lang w:val="es-AR" w:eastAsia="en-US"/>
         </w:rPr>
         <w:t>Todos hemos realizado la actividad por separado y hemos escogido los que más nos han gustado para presentarlos.</w:t>
@@ -1017,7 +1025,7 @@
         <w:shd w:val="clear" w:color="auto" w:fill="FFFFFF"/>
         <w:spacing w:before="180" w:beforeAutospacing="0" w:after="180" w:afterAutospacing="0"/>
         <w:rPr>
-          <w:rFonts w:ascii="Arial" w:hAnsi="Arial" w:eastAsia="Tahoma" w:cs="Arial"/>
+          <w:rFonts w:ascii="Arial" w:eastAsia="Tahoma" w:hAnsi="Arial" w:cs="Arial"/>
           <w:b/>
           <w:bCs/>
           <w:sz w:val="22"/>
@@ -1027,7 +1035,7 @@
       </w:pPr>
       <w:r>
         <w:rPr>
-          <w:rFonts w:ascii="Arial" w:hAnsi="Arial" w:eastAsia="Tahoma" w:cs="Arial"/>
+          <w:rFonts w:ascii="Arial" w:eastAsia="Tahoma" w:hAnsi="Arial" w:cs="Arial"/>
           <w:b/>
           <w:bCs/>
           <w:sz w:val="22"/>
@@ -1043,7 +1051,7 @@
         <w:shd w:val="clear" w:color="auto" w:fill="FFFFFF"/>
         <w:spacing w:before="180" w:beforeAutospacing="0" w:after="180" w:afterAutospacing="0"/>
         <w:rPr>
-          <w:rFonts w:ascii="Arial" w:hAnsi="Arial" w:eastAsia="Tahoma" w:cs="Arial"/>
+          <w:rFonts w:ascii="Arial" w:eastAsia="Tahoma" w:hAnsi="Arial" w:cs="Arial"/>
           <w:sz w:val="22"/>
           <w:szCs w:val="22"/>
           <w:lang w:val="es-AR" w:eastAsia="en-US"/>
@@ -1051,7 +1059,7 @@
       </w:pPr>
       <w:r>
         <w:rPr>
-          <w:rFonts w:ascii="Arial" w:hAnsi="Arial" w:eastAsia="Tahoma" w:cs="Arial"/>
+          <w:rFonts w:ascii="Arial" w:eastAsia="Tahoma" w:hAnsi="Arial" w:cs="Arial"/>
           <w:sz w:val="22"/>
           <w:szCs w:val="22"/>
           <w:lang w:val="es-AR" w:eastAsia="en-US"/>
@@ -1065,7 +1073,7 @@
         <w:shd w:val="clear" w:color="auto" w:fill="FFFFFF"/>
         <w:spacing w:before="180" w:beforeAutospacing="0" w:after="180" w:afterAutospacing="0"/>
         <w:rPr>
-          <w:rFonts w:ascii="Arial" w:hAnsi="Arial" w:eastAsia="Tahoma" w:cs="Arial"/>
+          <w:rFonts w:ascii="Arial" w:eastAsia="Tahoma" w:hAnsi="Arial" w:cs="Arial"/>
           <w:sz w:val="22"/>
           <w:szCs w:val="22"/>
           <w:lang w:val="es-AR" w:eastAsia="en-US"/>
@@ -1073,7 +1081,7 @@
       </w:pPr>
       <w:r>
         <w:rPr>
-          <w:rFonts w:ascii="Arial" w:hAnsi="Arial" w:eastAsia="Tahoma" w:cs="Arial"/>
+          <w:rFonts w:ascii="Arial" w:eastAsia="Tahoma" w:hAnsi="Arial" w:cs="Arial"/>
           <w:sz w:val="22"/>
           <w:szCs w:val="22"/>
           <w:lang w:val="es-AR" w:eastAsia="en-US"/>
@@ -1087,7 +1095,7 @@
         <w:shd w:val="clear" w:color="auto" w:fill="FFFFFF"/>
         <w:spacing w:before="180" w:beforeAutospacing="0" w:after="180" w:afterAutospacing="0"/>
         <w:rPr>
-          <w:rFonts w:ascii="Arial" w:hAnsi="Arial" w:eastAsia="Tahoma" w:cs="Arial"/>
+          <w:rFonts w:ascii="Arial" w:eastAsia="Tahoma" w:hAnsi="Arial" w:cs="Arial"/>
           <w:sz w:val="22"/>
           <w:szCs w:val="22"/>
           <w:lang w:val="es-AR" w:eastAsia="en-US"/>
@@ -1095,7 +1103,7 @@
       </w:pPr>
       <w:r>
         <w:rPr>
-          <w:rFonts w:ascii="Arial" w:hAnsi="Arial" w:eastAsia="Tahoma" w:cs="Arial"/>
+          <w:rFonts w:ascii="Arial" w:eastAsia="Tahoma" w:hAnsi="Arial" w:cs="Arial"/>
           <w:sz w:val="22"/>
           <w:szCs w:val="22"/>
           <w:lang w:val="es-AR" w:eastAsia="en-US"/>
@@ -1106,29 +1114,32 @@
     <w:p>
       <w:pPr>
         <w:pStyle w:val="NormalWeb"/>
-        <w:spacing w:before="180" w:beforeAutospacing="off" w:after="180" w:afterAutospacing="off"/>
+        <w:spacing w:before="180" w:beforeAutospacing="0" w:after="180" w:afterAutospacing="0"/>
       </w:pPr>
       <w:r>
+        <w:rPr>
+          <w:noProof/>
+        </w:rPr>
         <w:drawing>
-          <wp:inline wp14:editId="5A44F3D7" wp14:anchorId="4C48A9A2">
+          <wp:inline distT="0" distB="0" distL="0" distR="0" wp14:anchorId="4C48A9A2" wp14:editId="5A44F3D7">
             <wp:extent cx="4572000" cy="4019550"/>
             <wp:effectExtent l="0" t="0" r="0" b="0"/>
-            <wp:docPr id="1936648937" name="" title=""/>
+            <wp:docPr id="1936648937" name="Imagen 1936648937"/>
             <wp:cNvGraphicFramePr>
-              <a:graphicFrameLocks noChangeAspect="1"/>
+              <a:graphicFrameLocks xmlns:a="http://schemas.openxmlformats.org/drawingml/2006/main" noChangeAspect="1"/>
             </wp:cNvGraphicFramePr>
-            <a:graphic>
+            <a:graphic xmlns:a="http://schemas.openxmlformats.org/drawingml/2006/main">
               <a:graphicData uri="http://schemas.openxmlformats.org/drawingml/2006/picture">
-                <pic:pic>
+                <pic:pic xmlns:pic="http://schemas.openxmlformats.org/drawingml/2006/picture">
                   <pic:nvPicPr>
                     <pic:cNvPr id="0" name=""/>
                     <pic:cNvPicPr/>
                   </pic:nvPicPr>
                   <pic:blipFill>
-                    <a:blip r:embed="Rc7d44ebdc7434863">
+                    <a:blip r:embed="rId9">
                       <a:extLst>
-                        <a:ext xmlns:a="http://schemas.openxmlformats.org/drawingml/2006/main" uri="{28A0092B-C50C-407E-A947-70E740481C1C}">
-                          <a14:useLocalDpi val="0"/>
+                        <a:ext uri="{28A0092B-C50C-407E-A947-70E740481C1C}">
+                          <a14:useLocalDpi xmlns:a14="http://schemas.microsoft.com/office/drawing/2010/main" val="0"/>
                         </a:ext>
                       </a:extLst>
                     </a:blip>
@@ -1156,9 +1167,9 @@
       <w:pPr>
         <w:pStyle w:val="NormalWeb"/>
         <w:shd w:val="clear" w:color="auto" w:fill="FFFFFF" w:themeFill="background1"/>
-        <w:spacing w:before="180" w:beforeAutospacing="off" w:after="180" w:afterAutospacing="off"/>
-        <w:rPr>
-          <w:rFonts w:ascii="Arial" w:hAnsi="Arial" w:eastAsia="Tahoma" w:cs="Arial"/>
+        <w:spacing w:before="180" w:beforeAutospacing="0" w:after="180" w:afterAutospacing="0"/>
+        <w:rPr>
+          <w:rFonts w:ascii="Arial" w:eastAsia="Tahoma" w:hAnsi="Arial" w:cs="Arial"/>
           <w:sz w:val="22"/>
           <w:szCs w:val="22"/>
           <w:lang w:val="es-AR" w:eastAsia="en-US"/>
@@ -1169,9 +1180,9 @@
       <w:pPr>
         <w:pStyle w:val="NormalWeb"/>
         <w:shd w:val="clear" w:color="auto" w:fill="FFFFFF" w:themeFill="background1"/>
-        <w:spacing w:before="180" w:beforeAutospacing="off" w:after="180" w:afterAutospacing="off"/>
-        <w:rPr>
-          <w:rFonts w:ascii="Arial" w:hAnsi="Arial" w:eastAsia="Tahoma" w:cs="Arial"/>
+        <w:spacing w:before="180" w:beforeAutospacing="0" w:after="180" w:afterAutospacing="0"/>
+        <w:rPr>
+          <w:rFonts w:ascii="Arial" w:eastAsia="Tahoma" w:hAnsi="Arial" w:cs="Arial"/>
           <w:sz w:val="22"/>
           <w:szCs w:val="22"/>
           <w:lang w:val="es-AR" w:eastAsia="en-US"/>
@@ -1179,7 +1190,7 @@
       </w:pPr>
       <w:r>
         <w:rPr>
-          <w:rFonts w:ascii="Arial" w:hAnsi="Arial" w:eastAsia="Tahoma" w:cs="Arial"/>
+          <w:rFonts w:ascii="Arial" w:eastAsia="Tahoma" w:hAnsi="Arial" w:cs="Arial"/>
           <w:sz w:val="22"/>
           <w:szCs w:val="22"/>
           <w:lang w:val="es-AR" w:eastAsia="en-US"/>
@@ -1191,9 +1202,9 @@
       <w:pPr>
         <w:pStyle w:val="NormalWeb"/>
         <w:shd w:val="clear" w:color="auto" w:fill="FFFFFF" w:themeFill="background1"/>
-        <w:spacing w:before="180" w:beforeAutospacing="off" w:after="180" w:afterAutospacing="off"/>
-        <w:rPr>
-          <w:rFonts w:ascii="Arial" w:hAnsi="Arial" w:eastAsia="Tahoma" w:cs="Arial"/>
+        <w:spacing w:before="180" w:beforeAutospacing="0" w:after="180" w:afterAutospacing="0"/>
+        <w:rPr>
+          <w:rFonts w:ascii="Arial" w:eastAsia="Tahoma" w:hAnsi="Arial" w:cs="Arial"/>
           <w:sz w:val="22"/>
           <w:szCs w:val="22"/>
           <w:lang w:val="es-AR" w:eastAsia="en-US"/>
@@ -1201,7 +1212,7 @@
       </w:pPr>
       <w:r>
         <w:rPr>
-          <w:rFonts w:ascii="Arial" w:hAnsi="Arial" w:eastAsia="Tahoma" w:cs="Arial"/>
+          <w:rFonts w:ascii="Arial" w:eastAsia="Tahoma" w:hAnsi="Arial" w:cs="Arial"/>
           <w:sz w:val="22"/>
           <w:szCs w:val="22"/>
           <w:lang w:val="es-AR" w:eastAsia="en-US"/>
@@ -1213,9 +1224,9 @@
       <w:pPr>
         <w:pStyle w:val="NormalWeb"/>
         <w:shd w:val="clear" w:color="auto" w:fill="FFFFFF" w:themeFill="background1"/>
-        <w:spacing w:before="180" w:beforeAutospacing="off" w:after="180" w:afterAutospacing="off"/>
-        <w:rPr>
-          <w:rFonts w:ascii="Arial" w:hAnsi="Arial" w:eastAsia="Tahoma" w:cs="Arial"/>
+        <w:spacing w:before="180" w:beforeAutospacing="0" w:after="180" w:afterAutospacing="0"/>
+        <w:rPr>
+          <w:rFonts w:ascii="Arial" w:eastAsia="Tahoma" w:hAnsi="Arial" w:cs="Arial"/>
           <w:sz w:val="22"/>
           <w:szCs w:val="22"/>
           <w:lang w:val="es-AR" w:eastAsia="en-US"/>
@@ -1225,29 +1236,32 @@
     <w:p>
       <w:pPr>
         <w:pStyle w:val="NormalWeb"/>
-        <w:spacing w:before="180" w:beforeAutospacing="off" w:after="180" w:afterAutospacing="off"/>
+        <w:spacing w:before="180" w:beforeAutospacing="0" w:after="180" w:afterAutospacing="0"/>
       </w:pPr>
       <w:r>
+        <w:rPr>
+          <w:noProof/>
+        </w:rPr>
         <w:drawing>
-          <wp:inline wp14:editId="21006A51" wp14:anchorId="6DEC3300">
+          <wp:inline distT="0" distB="0" distL="0" distR="0" wp14:anchorId="6DEC3300" wp14:editId="21006A51">
             <wp:extent cx="4254342" cy="3571875"/>
             <wp:effectExtent l="0" t="0" r="0" b="0"/>
-            <wp:docPr id="1855697349" name="" title=""/>
+            <wp:docPr id="1855697349" name="Imagen 1855697349"/>
             <wp:cNvGraphicFramePr>
-              <a:graphicFrameLocks noChangeAspect="1"/>
+              <a:graphicFrameLocks xmlns:a="http://schemas.openxmlformats.org/drawingml/2006/main" noChangeAspect="1"/>
             </wp:cNvGraphicFramePr>
-            <a:graphic>
+            <a:graphic xmlns:a="http://schemas.openxmlformats.org/drawingml/2006/main">
               <a:graphicData uri="http://schemas.openxmlformats.org/drawingml/2006/picture">
-                <pic:pic>
+                <pic:pic xmlns:pic="http://schemas.openxmlformats.org/drawingml/2006/picture">
                   <pic:nvPicPr>
                     <pic:cNvPr id="0" name=""/>
                     <pic:cNvPicPr/>
                   </pic:nvPicPr>
                   <pic:blipFill>
-                    <a:blip r:embed="Rc5e5bbf2f1fb4747">
+                    <a:blip r:embed="rId10">
                       <a:extLst>
-                        <a:ext xmlns:a="http://schemas.openxmlformats.org/drawingml/2006/main" uri="{28A0092B-C50C-407E-A947-70E740481C1C}">
-                          <a14:useLocalDpi val="0"/>
+                        <a:ext uri="{28A0092B-C50C-407E-A947-70E740481C1C}">
+                          <a14:useLocalDpi xmlns:a14="http://schemas.microsoft.com/office/drawing/2010/main" val="0"/>
                         </a:ext>
                       </a:extLst>
                     </a:blip>
@@ -1274,39 +1288,41 @@
     <w:p>
       <w:pPr>
         <w:pStyle w:val="NormalWeb"/>
-        <w:spacing w:before="180" w:beforeAutospacing="off" w:after="180" w:afterAutospacing="off"/>
+        <w:spacing w:before="180" w:beforeAutospacing="0" w:after="180" w:afterAutospacing="0"/>
       </w:pPr>
       <w:r>
-        <w:rPr/>
         <w:t>(En este punto es importante abrir el archivo desde el explorador de archivos para ver correctamente el funcionamiento del botón “Refrescar los datos”, ya que si se usa Live Server el refresco es automático)</w:t>
       </w:r>
     </w:p>
     <w:p>
       <w:pPr>
         <w:pStyle w:val="NormalWeb"/>
-        <w:spacing w:before="180" w:beforeAutospacing="off" w:after="180" w:afterAutospacing="off"/>
+        <w:spacing w:before="180" w:beforeAutospacing="0" w:after="180" w:afterAutospacing="0"/>
       </w:pPr>
       <w:r>
+        <w:rPr>
+          <w:noProof/>
+        </w:rPr>
         <w:drawing>
-          <wp:inline wp14:editId="68776E2B" wp14:anchorId="5D00838A">
+          <wp:inline distT="0" distB="0" distL="0" distR="0" wp14:anchorId="5D00838A" wp14:editId="68776E2B">
             <wp:extent cx="3785125" cy="2862501"/>
             <wp:effectExtent l="0" t="0" r="0" b="0"/>
-            <wp:docPr id="1579808295" name="" title=""/>
+            <wp:docPr id="1579808295" name="Imagen 1579808295"/>
             <wp:cNvGraphicFramePr>
-              <a:graphicFrameLocks noChangeAspect="1"/>
+              <a:graphicFrameLocks xmlns:a="http://schemas.openxmlformats.org/drawingml/2006/main" noChangeAspect="1"/>
             </wp:cNvGraphicFramePr>
-            <a:graphic>
+            <a:graphic xmlns:a="http://schemas.openxmlformats.org/drawingml/2006/main">
               <a:graphicData uri="http://schemas.openxmlformats.org/drawingml/2006/picture">
-                <pic:pic>
+                <pic:pic xmlns:pic="http://schemas.openxmlformats.org/drawingml/2006/picture">
                   <pic:nvPicPr>
                     <pic:cNvPr id="0" name=""/>
                     <pic:cNvPicPr/>
                   </pic:nvPicPr>
                   <pic:blipFill>
-                    <a:blip r:embed="R2bddea92bc8740bc">
+                    <a:blip r:embed="rId11">
                       <a:extLst>
-                        <a:ext xmlns:a="http://schemas.openxmlformats.org/drawingml/2006/main" uri="{28A0092B-C50C-407E-A947-70E740481C1C}">
-                          <a14:useLocalDpi val="0"/>
+                        <a:ext uri="{28A0092B-C50C-407E-A947-70E740481C1C}">
+                          <a14:useLocalDpi xmlns:a14="http://schemas.microsoft.com/office/drawing/2010/main" val="0"/>
                         </a:ext>
                       </a:extLst>
                     </a:blip>
@@ -1336,7 +1352,7 @@
         <w:shd w:val="clear" w:color="auto" w:fill="FFFFFF"/>
         <w:spacing w:before="180" w:beforeAutospacing="0" w:after="180" w:afterAutospacing="0"/>
         <w:rPr>
-          <w:rFonts w:ascii="Arial" w:hAnsi="Arial" w:eastAsia="Tahoma" w:cs="Arial"/>
+          <w:rFonts w:ascii="Arial" w:eastAsia="Tahoma" w:hAnsi="Arial" w:cs="Arial"/>
           <w:sz w:val="22"/>
           <w:szCs w:val="22"/>
           <w:lang w:val="es-AR" w:eastAsia="en-US"/>
@@ -1349,7 +1365,7 @@
         <w:shd w:val="clear" w:color="auto" w:fill="FFFFFF"/>
         <w:spacing w:before="180" w:beforeAutospacing="0" w:after="180" w:afterAutospacing="0"/>
         <w:rPr>
-          <w:rFonts w:ascii="Arial" w:hAnsi="Arial" w:eastAsia="Tahoma" w:cs="Arial"/>
+          <w:rFonts w:ascii="Arial" w:eastAsia="Tahoma" w:hAnsi="Arial" w:cs="Arial"/>
           <w:sz w:val="22"/>
           <w:szCs w:val="22"/>
           <w:lang w:val="es-AR" w:eastAsia="en-US"/>
@@ -1362,7 +1378,7 @@
         <w:shd w:val="clear" w:color="auto" w:fill="FFFFFF"/>
         <w:spacing w:before="180" w:beforeAutospacing="0" w:after="180" w:afterAutospacing="0"/>
         <w:rPr>
-          <w:rFonts w:ascii="Arial" w:hAnsi="Arial" w:eastAsia="Tahoma" w:cs="Arial"/>
+          <w:rFonts w:ascii="Arial" w:eastAsia="Tahoma" w:hAnsi="Arial" w:cs="Arial"/>
           <w:sz w:val="22"/>
           <w:szCs w:val="22"/>
           <w:lang w:val="es-AR" w:eastAsia="en-US"/>
@@ -1416,7 +1432,6 @@
           <w:bCs/>
           <w:lang w:val="es-AR"/>
         </w:rPr>
-        <w:lastRenderedPageBreak/>
         <w:t>Requerimiento 2</w:t>
       </w:r>
     </w:p>
@@ -1465,33 +1480,35 @@
     </w:p>
     <w:p>
       <w:pPr>
-        <w:pStyle w:val="Normal"/>
-        <w:tabs>
-          <w:tab w:val="left" w:leader="none" w:pos="3495"/>
+        <w:tabs>
+          <w:tab w:val="left" w:pos="3495"/>
         </w:tabs>
         <w:jc w:val="both"/>
       </w:pPr>
       <w:r>
+        <w:rPr>
+          <w:noProof/>
+        </w:rPr>
         <w:drawing>
-          <wp:inline wp14:editId="126145CF" wp14:anchorId="052885BC">
+          <wp:inline distT="0" distB="0" distL="0" distR="0" wp14:anchorId="052885BC" wp14:editId="126145CF">
             <wp:extent cx="4314825" cy="4572000"/>
             <wp:effectExtent l="0" t="0" r="0" b="0"/>
-            <wp:docPr id="141674976" name="" title=""/>
+            <wp:docPr id="141674976" name="Imagen 141674976"/>
             <wp:cNvGraphicFramePr>
-              <a:graphicFrameLocks noChangeAspect="1"/>
+              <a:graphicFrameLocks xmlns:a="http://schemas.openxmlformats.org/drawingml/2006/main" noChangeAspect="1"/>
             </wp:cNvGraphicFramePr>
-            <a:graphic>
+            <a:graphic xmlns:a="http://schemas.openxmlformats.org/drawingml/2006/main">
               <a:graphicData uri="http://schemas.openxmlformats.org/drawingml/2006/picture">
-                <pic:pic>
+                <pic:pic xmlns:pic="http://schemas.openxmlformats.org/drawingml/2006/picture">
                   <pic:nvPicPr>
                     <pic:cNvPr id="0" name=""/>
                     <pic:cNvPicPr/>
                   </pic:nvPicPr>
                   <pic:blipFill>
-                    <a:blip r:embed="Re0c973c870794403">
+                    <a:blip r:embed="rId12">
                       <a:extLst>
-                        <a:ext xmlns:a="http://schemas.openxmlformats.org/drawingml/2006/main" uri="{28A0092B-C50C-407E-A947-70E740481C1C}">
-                          <a14:useLocalDpi val="0"/>
+                        <a:ext uri="{28A0092B-C50C-407E-A947-70E740481C1C}">
+                          <a14:useLocalDpi xmlns:a14="http://schemas.microsoft.com/office/drawing/2010/main" val="0"/>
                         </a:ext>
                       </a:extLst>
                     </a:blip>
@@ -1571,7 +1588,7 @@
     </w:p>
     <w:sectPr>
       <w:type w:val="continuous"/>
-      <w:pgSz w:w="11910" w:h="16850" w:orient="portrait"/>
+      <w:pgSz w:w="11910" w:h="16850"/>
       <w:pgMar w:top="1600" w:right="1320" w:bottom="280" w:left="1580" w:header="720" w:footer="720" w:gutter="0"/>
       <w:cols w:space="720"/>
     </w:sectPr>
@@ -1635,7 +1652,7 @@
         <w:ind w:left="720" w:hanging="360"/>
       </w:pPr>
       <w:rPr>
-        <w:rFonts w:hint="default" w:ascii="Symbol" w:hAnsi="Symbol"/>
+        <w:rFonts w:ascii="Symbol" w:hAnsi="Symbol" w:hint="default"/>
         <w:sz w:val="20"/>
       </w:rPr>
     </w:lvl>
@@ -1651,7 +1668,7 @@
         <w:ind w:left="1440" w:hanging="360"/>
       </w:pPr>
       <w:rPr>
-        <w:rFonts w:hint="default" w:ascii="Courier New" w:hAnsi="Courier New"/>
+        <w:rFonts w:ascii="Courier New" w:hAnsi="Courier New" w:hint="default"/>
         <w:sz w:val="20"/>
       </w:rPr>
     </w:lvl>
@@ -1667,7 +1684,7 @@
         <w:ind w:left="2160" w:hanging="360"/>
       </w:pPr>
       <w:rPr>
-        <w:rFonts w:hint="default" w:ascii="Wingdings" w:hAnsi="Wingdings"/>
+        <w:rFonts w:ascii="Wingdings" w:hAnsi="Wingdings" w:hint="default"/>
         <w:sz w:val="20"/>
       </w:rPr>
     </w:lvl>
@@ -1683,7 +1700,7 @@
         <w:ind w:left="2880" w:hanging="360"/>
       </w:pPr>
       <w:rPr>
-        <w:rFonts w:hint="default" w:ascii="Wingdings" w:hAnsi="Wingdings"/>
+        <w:rFonts w:ascii="Wingdings" w:hAnsi="Wingdings" w:hint="default"/>
         <w:sz w:val="20"/>
       </w:rPr>
     </w:lvl>
@@ -1699,7 +1716,7 @@
         <w:ind w:left="3600" w:hanging="360"/>
       </w:pPr>
       <w:rPr>
-        <w:rFonts w:hint="default" w:ascii="Wingdings" w:hAnsi="Wingdings"/>
+        <w:rFonts w:ascii="Wingdings" w:hAnsi="Wingdings" w:hint="default"/>
         <w:sz w:val="20"/>
       </w:rPr>
     </w:lvl>
@@ -1715,7 +1732,7 @@
         <w:ind w:left="4320" w:hanging="360"/>
       </w:pPr>
       <w:rPr>
-        <w:rFonts w:hint="default" w:ascii="Wingdings" w:hAnsi="Wingdings"/>
+        <w:rFonts w:ascii="Wingdings" w:hAnsi="Wingdings" w:hint="default"/>
         <w:sz w:val="20"/>
       </w:rPr>
     </w:lvl>
@@ -1731,7 +1748,7 @@
         <w:ind w:left="5040" w:hanging="360"/>
       </w:pPr>
       <w:rPr>
-        <w:rFonts w:hint="default" w:ascii="Wingdings" w:hAnsi="Wingdings"/>
+        <w:rFonts w:ascii="Wingdings" w:hAnsi="Wingdings" w:hint="default"/>
         <w:sz w:val="20"/>
       </w:rPr>
     </w:lvl>
@@ -1747,7 +1764,7 @@
         <w:ind w:left="5760" w:hanging="360"/>
       </w:pPr>
       <w:rPr>
-        <w:rFonts w:hint="default" w:ascii="Wingdings" w:hAnsi="Wingdings"/>
+        <w:rFonts w:ascii="Wingdings" w:hAnsi="Wingdings" w:hint="default"/>
         <w:sz w:val="20"/>
       </w:rPr>
     </w:lvl>
@@ -1763,7 +1780,7 @@
         <w:ind w:left="6480" w:hanging="360"/>
       </w:pPr>
       <w:rPr>
-        <w:rFonts w:hint="default" w:ascii="Wingdings" w:hAnsi="Wingdings"/>
+        <w:rFonts w:ascii="Wingdings" w:hAnsi="Wingdings" w:hint="default"/>
         <w:sz w:val="20"/>
       </w:rPr>
     </w:lvl>
@@ -1784,7 +1801,7 @@
         <w:ind w:left="720" w:hanging="360"/>
       </w:pPr>
       <w:rPr>
-        <w:rFonts w:hint="default" w:ascii="Symbol" w:hAnsi="Symbol"/>
+        <w:rFonts w:ascii="Symbol" w:hAnsi="Symbol" w:hint="default"/>
         <w:sz w:val="20"/>
       </w:rPr>
     </w:lvl>
@@ -1800,7 +1817,7 @@
         <w:ind w:left="1440" w:hanging="360"/>
       </w:pPr>
       <w:rPr>
-        <w:rFonts w:hint="default" w:ascii="Courier New" w:hAnsi="Courier New"/>
+        <w:rFonts w:ascii="Courier New" w:hAnsi="Courier New" w:hint="default"/>
         <w:sz w:val="20"/>
       </w:rPr>
     </w:lvl>
@@ -1816,7 +1833,7 @@
         <w:ind w:left="2160" w:hanging="360"/>
       </w:pPr>
       <w:rPr>
-        <w:rFonts w:hint="default" w:ascii="Wingdings" w:hAnsi="Wingdings"/>
+        <w:rFonts w:ascii="Wingdings" w:hAnsi="Wingdings" w:hint="default"/>
         <w:sz w:val="20"/>
       </w:rPr>
     </w:lvl>
@@ -1832,7 +1849,7 @@
         <w:ind w:left="2880" w:hanging="360"/>
       </w:pPr>
       <w:rPr>
-        <w:rFonts w:hint="default" w:ascii="Wingdings" w:hAnsi="Wingdings"/>
+        <w:rFonts w:ascii="Wingdings" w:hAnsi="Wingdings" w:hint="default"/>
         <w:sz w:val="20"/>
       </w:rPr>
     </w:lvl>
@@ -1848,7 +1865,7 @@
         <w:ind w:left="3600" w:hanging="360"/>
       </w:pPr>
       <w:rPr>
-        <w:rFonts w:hint="default" w:ascii="Wingdings" w:hAnsi="Wingdings"/>
+        <w:rFonts w:ascii="Wingdings" w:hAnsi="Wingdings" w:hint="default"/>
         <w:sz w:val="20"/>
       </w:rPr>
     </w:lvl>
@@ -1864,7 +1881,7 @@
         <w:ind w:left="4320" w:hanging="360"/>
       </w:pPr>
       <w:rPr>
-        <w:rFonts w:hint="default" w:ascii="Wingdings" w:hAnsi="Wingdings"/>
+        <w:rFonts w:ascii="Wingdings" w:hAnsi="Wingdings" w:hint="default"/>
         <w:sz w:val="20"/>
       </w:rPr>
     </w:lvl>
@@ -1880,7 +1897,7 @@
         <w:ind w:left="5040" w:hanging="360"/>
       </w:pPr>
       <w:rPr>
-        <w:rFonts w:hint="default" w:ascii="Wingdings" w:hAnsi="Wingdings"/>
+        <w:rFonts w:ascii="Wingdings" w:hAnsi="Wingdings" w:hint="default"/>
         <w:sz w:val="20"/>
       </w:rPr>
     </w:lvl>
@@ -1896,7 +1913,7 @@
         <w:ind w:left="5760" w:hanging="360"/>
       </w:pPr>
       <w:rPr>
-        <w:rFonts w:hint="default" w:ascii="Wingdings" w:hAnsi="Wingdings"/>
+        <w:rFonts w:ascii="Wingdings" w:hAnsi="Wingdings" w:hint="default"/>
         <w:sz w:val="20"/>
       </w:rPr>
     </w:lvl>
@@ -1912,7 +1929,7 @@
         <w:ind w:left="6480" w:hanging="360"/>
       </w:pPr>
       <w:rPr>
-        <w:rFonts w:hint="default" w:ascii="Wingdings" w:hAnsi="Wingdings"/>
+        <w:rFonts w:ascii="Wingdings" w:hAnsi="Wingdings" w:hint="default"/>
         <w:sz w:val="20"/>
       </w:rPr>
     </w:lvl>
@@ -1929,7 +1946,7 @@
         <w:ind w:left="720" w:hanging="360"/>
       </w:pPr>
       <w:rPr>
-        <w:rFonts w:hint="default" w:ascii="Calibri" w:hAnsi="Calibri" w:eastAsia="Calibri" w:cs="Calibri"/>
+        <w:rFonts w:ascii="Calibri" w:eastAsia="Calibri" w:hAnsi="Calibri" w:cs="Calibri" w:hint="default"/>
       </w:rPr>
     </w:lvl>
     <w:lvl w:ilvl="1" w:tplc="2C0A0003" w:tentative="1">
@@ -1941,7 +1958,7 @@
         <w:ind w:left="1440" w:hanging="360"/>
       </w:pPr>
       <w:rPr>
-        <w:rFonts w:hint="default" w:ascii="Courier New" w:hAnsi="Courier New" w:cs="Courier New"/>
+        <w:rFonts w:ascii="Courier New" w:hAnsi="Courier New" w:cs="Courier New" w:hint="default"/>
       </w:rPr>
     </w:lvl>
     <w:lvl w:ilvl="2" w:tplc="2C0A0005" w:tentative="1">
@@ -1953,7 +1970,7 @@
         <w:ind w:left="2160" w:hanging="360"/>
       </w:pPr>
       <w:rPr>
-        <w:rFonts w:hint="default" w:ascii="Wingdings" w:hAnsi="Wingdings"/>
+        <w:rFonts w:ascii="Wingdings" w:hAnsi="Wingdings" w:hint="default"/>
       </w:rPr>
     </w:lvl>
     <w:lvl w:ilvl="3" w:tplc="2C0A0001" w:tentative="1">
@@ -1965,7 +1982,7 @@
         <w:ind w:left="2880" w:hanging="360"/>
       </w:pPr>
       <w:rPr>
-        <w:rFonts w:hint="default" w:ascii="Symbol" w:hAnsi="Symbol"/>
+        <w:rFonts w:ascii="Symbol" w:hAnsi="Symbol" w:hint="default"/>
       </w:rPr>
     </w:lvl>
     <w:lvl w:ilvl="4" w:tplc="2C0A0003" w:tentative="1">
@@ -1977,7 +1994,7 @@
         <w:ind w:left="3600" w:hanging="360"/>
       </w:pPr>
       <w:rPr>
-        <w:rFonts w:hint="default" w:ascii="Courier New" w:hAnsi="Courier New" w:cs="Courier New"/>
+        <w:rFonts w:ascii="Courier New" w:hAnsi="Courier New" w:cs="Courier New" w:hint="default"/>
       </w:rPr>
     </w:lvl>
     <w:lvl w:ilvl="5" w:tplc="2C0A0005" w:tentative="1">
@@ -1989,7 +2006,7 @@
         <w:ind w:left="4320" w:hanging="360"/>
       </w:pPr>
       <w:rPr>
-        <w:rFonts w:hint="default" w:ascii="Wingdings" w:hAnsi="Wingdings"/>
+        <w:rFonts w:ascii="Wingdings" w:hAnsi="Wingdings" w:hint="default"/>
       </w:rPr>
     </w:lvl>
     <w:lvl w:ilvl="6" w:tplc="2C0A0001" w:tentative="1">
@@ -2001,7 +2018,7 @@
         <w:ind w:left="5040" w:hanging="360"/>
       </w:pPr>
       <w:rPr>
-        <w:rFonts w:hint="default" w:ascii="Symbol" w:hAnsi="Symbol"/>
+        <w:rFonts w:ascii="Symbol" w:hAnsi="Symbol" w:hint="default"/>
       </w:rPr>
     </w:lvl>
     <w:lvl w:ilvl="7" w:tplc="2C0A0003" w:tentative="1">
@@ -2013,7 +2030,7 @@
         <w:ind w:left="5760" w:hanging="360"/>
       </w:pPr>
       <w:rPr>
-        <w:rFonts w:hint="default" w:ascii="Courier New" w:hAnsi="Courier New" w:cs="Courier New"/>
+        <w:rFonts w:ascii="Courier New" w:hAnsi="Courier New" w:cs="Courier New" w:hint="default"/>
       </w:rPr>
     </w:lvl>
     <w:lvl w:ilvl="8" w:tplc="2C0A0005" w:tentative="1">
@@ -2025,7 +2042,7 @@
         <w:ind w:left="6480" w:hanging="360"/>
       </w:pPr>
       <w:rPr>
-        <w:rFonts w:hint="default" w:ascii="Wingdings" w:hAnsi="Wingdings"/>
+        <w:rFonts w:ascii="Wingdings" w:hAnsi="Wingdings" w:hint="default"/>
       </w:rPr>
     </w:lvl>
   </w:abstractNum>
@@ -2045,7 +2062,7 @@
         <w:ind w:left="720" w:hanging="360"/>
       </w:pPr>
       <w:rPr>
-        <w:rFonts w:hint="default" w:ascii="Symbol" w:hAnsi="Symbol"/>
+        <w:rFonts w:ascii="Symbol" w:hAnsi="Symbol" w:hint="default"/>
         <w:sz w:val="20"/>
       </w:rPr>
     </w:lvl>
@@ -2061,7 +2078,7 @@
         <w:ind w:left="1440" w:hanging="360"/>
       </w:pPr>
       <w:rPr>
-        <w:rFonts w:hint="default" w:ascii="Courier New" w:hAnsi="Courier New"/>
+        <w:rFonts w:ascii="Courier New" w:hAnsi="Courier New" w:hint="default"/>
         <w:sz w:val="20"/>
       </w:rPr>
     </w:lvl>
@@ -2077,7 +2094,7 @@
         <w:ind w:left="2160" w:hanging="360"/>
       </w:pPr>
       <w:rPr>
-        <w:rFonts w:hint="default" w:ascii="Wingdings" w:hAnsi="Wingdings"/>
+        <w:rFonts w:ascii="Wingdings" w:hAnsi="Wingdings" w:hint="default"/>
         <w:sz w:val="20"/>
       </w:rPr>
     </w:lvl>
@@ -2093,7 +2110,7 @@
         <w:ind w:left="2880" w:hanging="360"/>
       </w:pPr>
       <w:rPr>
-        <w:rFonts w:hint="default" w:ascii="Wingdings" w:hAnsi="Wingdings"/>
+        <w:rFonts w:ascii="Wingdings" w:hAnsi="Wingdings" w:hint="default"/>
         <w:sz w:val="20"/>
       </w:rPr>
     </w:lvl>
@@ -2109,7 +2126,7 @@
         <w:ind w:left="3600" w:hanging="360"/>
       </w:pPr>
       <w:rPr>
-        <w:rFonts w:hint="default" w:ascii="Wingdings" w:hAnsi="Wingdings"/>
+        <w:rFonts w:ascii="Wingdings" w:hAnsi="Wingdings" w:hint="default"/>
         <w:sz w:val="20"/>
       </w:rPr>
     </w:lvl>
@@ -2125,7 +2142,7 @@
         <w:ind w:left="4320" w:hanging="360"/>
       </w:pPr>
       <w:rPr>
-        <w:rFonts w:hint="default" w:ascii="Wingdings" w:hAnsi="Wingdings"/>
+        <w:rFonts w:ascii="Wingdings" w:hAnsi="Wingdings" w:hint="default"/>
         <w:sz w:val="20"/>
       </w:rPr>
     </w:lvl>
@@ -2141,7 +2158,7 @@
         <w:ind w:left="5040" w:hanging="360"/>
       </w:pPr>
       <w:rPr>
-        <w:rFonts w:hint="default" w:ascii="Wingdings" w:hAnsi="Wingdings"/>
+        <w:rFonts w:ascii="Wingdings" w:hAnsi="Wingdings" w:hint="default"/>
         <w:sz w:val="20"/>
       </w:rPr>
     </w:lvl>
@@ -2157,7 +2174,7 @@
         <w:ind w:left="5760" w:hanging="360"/>
       </w:pPr>
       <w:rPr>
-        <w:rFonts w:hint="default" w:ascii="Wingdings" w:hAnsi="Wingdings"/>
+        <w:rFonts w:ascii="Wingdings" w:hAnsi="Wingdings" w:hint="default"/>
         <w:sz w:val="20"/>
       </w:rPr>
     </w:lvl>
@@ -2173,7 +2190,7 @@
         <w:ind w:left="6480" w:hanging="360"/>
       </w:pPr>
       <w:rPr>
-        <w:rFonts w:hint="default" w:ascii="Wingdings" w:hAnsi="Wingdings"/>
+        <w:rFonts w:ascii="Wingdings" w:hAnsi="Wingdings" w:hint="default"/>
         <w:sz w:val="20"/>
       </w:rPr>
     </w:lvl>
@@ -2198,7 +2215,7 @@
   <w:docDefaults>
     <w:rPrDefault>
       <w:rPr>
-        <w:rFonts w:asciiTheme="minorHAnsi" w:hAnsiTheme="minorHAnsi" w:eastAsiaTheme="minorHAnsi" w:cstheme="minorBidi"/>
+        <w:rFonts w:asciiTheme="minorHAnsi" w:eastAsiaTheme="minorHAnsi" w:hAnsiTheme="minorHAnsi" w:cstheme="minorBidi"/>
         <w:sz w:val="22"/>
         <w:szCs w:val="22"/>
         <w:lang w:val="en-US" w:eastAsia="en-US" w:bidi="ar-SA"/>
@@ -2215,14 +2232,14 @@
   <w:latentStyles w:defLockedState="0" w:defUIPriority="99" w:defSemiHidden="0" w:defUnhideWhenUsed="0" w:defQFormat="0" w:count="376">
     <w:lsdException w:name="Normal" w:uiPriority="0" w:qFormat="1"/>
     <w:lsdException w:name="heading 1" w:uiPriority="9" w:qFormat="1"/>
-    <w:lsdException w:name="heading 2" w:uiPriority="9" w:semiHidden="1" w:unhideWhenUsed="1" w:qFormat="1"/>
-    <w:lsdException w:name="heading 3" w:uiPriority="9" w:semiHidden="1" w:unhideWhenUsed="1" w:qFormat="1"/>
-    <w:lsdException w:name="heading 4" w:uiPriority="9" w:semiHidden="1" w:unhideWhenUsed="1" w:qFormat="1"/>
-    <w:lsdException w:name="heading 5" w:uiPriority="9" w:semiHidden="1" w:unhideWhenUsed="1" w:qFormat="1"/>
-    <w:lsdException w:name="heading 6" w:uiPriority="9" w:semiHidden="1" w:unhideWhenUsed="1" w:qFormat="1"/>
-    <w:lsdException w:name="heading 7" w:uiPriority="9" w:semiHidden="1" w:unhideWhenUsed="1" w:qFormat="1"/>
-    <w:lsdException w:name="heading 8" w:uiPriority="9" w:semiHidden="1" w:unhideWhenUsed="1" w:qFormat="1"/>
-    <w:lsdException w:name="heading 9" w:uiPriority="9" w:semiHidden="1" w:unhideWhenUsed="1" w:qFormat="1"/>
+    <w:lsdException w:name="heading 2" w:semiHidden="1" w:uiPriority="9" w:unhideWhenUsed="1" w:qFormat="1"/>
+    <w:lsdException w:name="heading 3" w:semiHidden="1" w:uiPriority="9" w:unhideWhenUsed="1" w:qFormat="1"/>
+    <w:lsdException w:name="heading 4" w:semiHidden="1" w:uiPriority="9" w:unhideWhenUsed="1" w:qFormat="1"/>
+    <w:lsdException w:name="heading 5" w:semiHidden="1" w:uiPriority="9" w:unhideWhenUsed="1" w:qFormat="1"/>
+    <w:lsdException w:name="heading 6" w:semiHidden="1" w:uiPriority="9" w:unhideWhenUsed="1" w:qFormat="1"/>
+    <w:lsdException w:name="heading 7" w:semiHidden="1" w:uiPriority="9" w:unhideWhenUsed="1" w:qFormat="1"/>
+    <w:lsdException w:name="heading 8" w:semiHidden="1" w:uiPriority="9" w:unhideWhenUsed="1" w:qFormat="1"/>
+    <w:lsdException w:name="heading 9" w:semiHidden="1" w:uiPriority="9" w:unhideWhenUsed="1" w:qFormat="1"/>
     <w:lsdException w:name="index 1" w:semiHidden="1" w:unhideWhenUsed="1"/>
     <w:lsdException w:name="index 2" w:semiHidden="1" w:unhideWhenUsed="1"/>
     <w:lsdException w:name="index 3" w:semiHidden="1" w:unhideWhenUsed="1"/>
@@ -2232,22 +2249,22 @@
     <w:lsdException w:name="index 7" w:semiHidden="1" w:unhideWhenUsed="1"/>
     <w:lsdException w:name="index 8" w:semiHidden="1" w:unhideWhenUsed="1"/>
     <w:lsdException w:name="index 9" w:semiHidden="1" w:unhideWhenUsed="1"/>
-    <w:lsdException w:name="toc 1" w:uiPriority="39" w:semiHidden="1" w:unhideWhenUsed="1"/>
-    <w:lsdException w:name="toc 2" w:uiPriority="39" w:semiHidden="1" w:unhideWhenUsed="1"/>
-    <w:lsdException w:name="toc 3" w:uiPriority="39" w:semiHidden="1" w:unhideWhenUsed="1"/>
-    <w:lsdException w:name="toc 4" w:uiPriority="39" w:semiHidden="1" w:unhideWhenUsed="1"/>
-    <w:lsdException w:name="toc 5" w:uiPriority="39" w:semiHidden="1" w:unhideWhenUsed="1"/>
-    <w:lsdException w:name="toc 6" w:uiPriority="39" w:semiHidden="1" w:unhideWhenUsed="1"/>
-    <w:lsdException w:name="toc 7" w:uiPriority="39" w:semiHidden="1" w:unhideWhenUsed="1"/>
-    <w:lsdException w:name="toc 8" w:uiPriority="39" w:semiHidden="1" w:unhideWhenUsed="1"/>
-    <w:lsdException w:name="toc 9" w:uiPriority="39" w:semiHidden="1" w:unhideWhenUsed="1"/>
+    <w:lsdException w:name="toc 1" w:semiHidden="1" w:uiPriority="39" w:unhideWhenUsed="1"/>
+    <w:lsdException w:name="toc 2" w:semiHidden="1" w:uiPriority="39" w:unhideWhenUsed="1"/>
+    <w:lsdException w:name="toc 3" w:semiHidden="1" w:uiPriority="39" w:unhideWhenUsed="1"/>
+    <w:lsdException w:name="toc 4" w:semiHidden="1" w:uiPriority="39" w:unhideWhenUsed="1"/>
+    <w:lsdException w:name="toc 5" w:semiHidden="1" w:uiPriority="39" w:unhideWhenUsed="1"/>
+    <w:lsdException w:name="toc 6" w:semiHidden="1" w:uiPriority="39" w:unhideWhenUsed="1"/>
+    <w:lsdException w:name="toc 7" w:semiHidden="1" w:uiPriority="39" w:unhideWhenUsed="1"/>
+    <w:lsdException w:name="toc 8" w:semiHidden="1" w:uiPriority="39" w:unhideWhenUsed="1"/>
+    <w:lsdException w:name="toc 9" w:semiHidden="1" w:uiPriority="39" w:unhideWhenUsed="1"/>
     <w:lsdException w:name="Normal Indent" w:semiHidden="1" w:unhideWhenUsed="1"/>
     <w:lsdException w:name="footnote text" w:semiHidden="1" w:unhideWhenUsed="1"/>
     <w:lsdException w:name="annotation text" w:semiHidden="1" w:unhideWhenUsed="1"/>
     <w:lsdException w:name="header" w:semiHidden="1" w:unhideWhenUsed="1"/>
     <w:lsdException w:name="footer" w:semiHidden="1" w:unhideWhenUsed="1"/>
     <w:lsdException w:name="index heading" w:semiHidden="1" w:unhideWhenUsed="1"/>
-    <w:lsdException w:name="caption" w:uiPriority="35" w:semiHidden="1" w:unhideWhenUsed="1" w:qFormat="1"/>
+    <w:lsdException w:name="caption" w:semiHidden="1" w:uiPriority="35" w:unhideWhenUsed="1" w:qFormat="1"/>
     <w:lsdException w:name="table of figures" w:semiHidden="1" w:unhideWhenUsed="1"/>
     <w:lsdException w:name="envelope address" w:semiHidden="1" w:unhideWhenUsed="1"/>
     <w:lsdException w:name="envelope return" w:semiHidden="1" w:unhideWhenUsed="1"/>
@@ -2278,7 +2295,7 @@
     <w:lsdException w:name="Title" w:uiPriority="10" w:qFormat="1"/>
     <w:lsdException w:name="Closing" w:semiHidden="1" w:unhideWhenUsed="1"/>
     <w:lsdException w:name="Signature" w:semiHidden="1" w:unhideWhenUsed="1"/>
-    <w:lsdException w:name="Default Paragraph Font" w:uiPriority="1" w:semiHidden="1" w:unhideWhenUsed="1"/>
+    <w:lsdException w:name="Default Paragraph Font" w:semiHidden="1" w:uiPriority="1" w:unhideWhenUsed="1"/>
     <w:lsdException w:name="Body Text" w:semiHidden="1" w:unhideWhenUsed="1"/>
     <w:lsdException w:name="Body Text Indent" w:semiHidden="1" w:unhideWhenUsed="1"/>
     <w:lsdException w:name="List Continue" w:semiHidden="1" w:unhideWhenUsed="1"/>
@@ -2478,8 +2495,8 @@
     <w:lsdException w:name="Subtle Reference" w:uiPriority="31" w:qFormat="1"/>
     <w:lsdException w:name="Intense Reference" w:uiPriority="32" w:qFormat="1"/>
     <w:lsdException w:name="Book Title" w:uiPriority="33" w:qFormat="1"/>
-    <w:lsdException w:name="Bibliography" w:uiPriority="37" w:semiHidden="1" w:unhideWhenUsed="1"/>
-    <w:lsdException w:name="TOC Heading" w:uiPriority="39" w:semiHidden="1" w:unhideWhenUsed="1" w:qFormat="1"/>
+    <w:lsdException w:name="Bibliography" w:semiHidden="1" w:uiPriority="37" w:unhideWhenUsed="1"/>
+    <w:lsdException w:name="TOC Heading" w:semiHidden="1" w:uiPriority="39" w:unhideWhenUsed="1" w:qFormat="1"/>
     <w:lsdException w:name="Plain Table 1" w:uiPriority="41"/>
     <w:lsdException w:name="Plain Table 2" w:uiPriority="42"/>
     <w:lsdException w:name="Plain Table 3" w:uiPriority="43"/>
@@ -2590,21 +2607,21 @@
     <w:lsdException w:name="Unresolved Mention" w:semiHidden="1" w:unhideWhenUsed="1"/>
     <w:lsdException w:name="Smart Link" w:semiHidden="1" w:unhideWhenUsed="1"/>
   </w:latentStyles>
-  <w:style w:type="paragraph" w:styleId="Normal" w:default="1">
+  <w:style w:type="paragraph" w:default="1" w:styleId="Normal">
     <w:name w:val="Normal"/>
     <w:qFormat/>
     <w:rPr>
-      <w:rFonts w:ascii="Tahoma" w:hAnsi="Tahoma" w:eastAsia="Tahoma" w:cs="Tahoma"/>
+      <w:rFonts w:ascii="Tahoma" w:eastAsia="Tahoma" w:hAnsi="Tahoma" w:cs="Tahoma"/>
       <w:lang w:val="pt-PT"/>
     </w:rPr>
   </w:style>
-  <w:style w:type="character" w:styleId="Fuentedeprrafopredeter" w:default="1">
+  <w:style w:type="character" w:default="1" w:styleId="Fuentedeprrafopredeter">
     <w:name w:val="Default Paragraph Font"/>
     <w:uiPriority w:val="1"/>
     <w:semiHidden/>
     <w:unhideWhenUsed/>
   </w:style>
-  <w:style w:type="table" w:styleId="Tablanormal" w:default="1">
+  <w:style w:type="table" w:default="1" w:styleId="Tablanormal">
     <w:name w:val="Normal Table"/>
     <w:uiPriority w:val="99"/>
     <w:semiHidden/>
@@ -2619,13 +2636,13 @@
       </w:tblCellMar>
     </w:tblPr>
   </w:style>
-  <w:style w:type="numbering" w:styleId="Sinlista" w:default="1">
+  <w:style w:type="numbering" w:default="1" w:styleId="Sinlista">
     <w:name w:val="No List"/>
     <w:uiPriority w:val="99"/>
     <w:semiHidden/>
     <w:unhideWhenUsed/>
   </w:style>
-  <w:style w:type="table" w:styleId="TableNormal" w:customStyle="1">
+  <w:style w:type="table" w:customStyle="1" w:styleId="TableNormal">
     <w:name w:val="Table Normal"/>
     <w:uiPriority w:val="2"/>
     <w:semiHidden/>
@@ -2670,7 +2687,7 @@
     <w:uiPriority w:val="34"/>
     <w:qFormat/>
   </w:style>
-  <w:style w:type="paragraph" w:styleId="TableParagraph" w:customStyle="1">
+  <w:style w:type="paragraph" w:customStyle="1" w:styleId="TableParagraph">
     <w:name w:val="Table Paragraph"/>
     <w:basedOn w:val="Normal"/>
     <w:uiPriority w:val="1"/>
@@ -2690,14 +2707,14 @@
       </w:tabs>
     </w:pPr>
   </w:style>
-  <w:style w:type="character" w:styleId="EncabezadoCar" w:customStyle="1">
+  <w:style w:type="character" w:customStyle="1" w:styleId="EncabezadoCar">
     <w:name w:val="Encabezado Car"/>
     <w:basedOn w:val="Fuentedeprrafopredeter"/>
     <w:link w:val="Encabezado"/>
     <w:uiPriority w:val="99"/>
     <w:rsid w:val="008B556A"/>
     <w:rPr>
-      <w:rFonts w:ascii="Tahoma" w:hAnsi="Tahoma" w:eastAsia="Tahoma" w:cs="Tahoma"/>
+      <w:rFonts w:ascii="Tahoma" w:eastAsia="Tahoma" w:hAnsi="Tahoma" w:cs="Tahoma"/>
       <w:lang w:val="pt-PT"/>
     </w:rPr>
   </w:style>
@@ -2715,14 +2732,14 @@
       </w:tabs>
     </w:pPr>
   </w:style>
-  <w:style w:type="character" w:styleId="PiedepginaCar" w:customStyle="1">
+  <w:style w:type="character" w:customStyle="1" w:styleId="PiedepginaCar">
     <w:name w:val="Pie de página Car"/>
     <w:basedOn w:val="Fuentedeprrafopredeter"/>
     <w:link w:val="Piedepgina"/>
     <w:uiPriority w:val="99"/>
     <w:rsid w:val="008B556A"/>
     <w:rPr>
-      <w:rFonts w:ascii="Tahoma" w:hAnsi="Tahoma" w:eastAsia="Tahoma" w:cs="Tahoma"/>
+      <w:rFonts w:ascii="Tahoma" w:eastAsia="Tahoma" w:hAnsi="Tahoma" w:cs="Tahoma"/>
       <w:lang w:val="pt-PT"/>
     </w:rPr>
   </w:style>
@@ -2737,7 +2754,7 @@
       <w:autoSpaceDN/>
     </w:pPr>
     <w:rPr>
-      <w:rFonts w:ascii="Calibri" w:hAnsi="Calibri" w:eastAsia="Calibri" w:cs="Calibri"/>
+      <w:rFonts w:ascii="Calibri" w:eastAsia="Calibri" w:hAnsi="Calibri" w:cs="Calibri"/>
       <w:lang w:val="es-ES" w:eastAsia="es-ES"/>
     </w:rPr>
   </w:style>
@@ -2778,7 +2795,7 @@
       <w:spacing w:before="100" w:beforeAutospacing="1" w:after="100" w:afterAutospacing="1"/>
     </w:pPr>
     <w:rPr>
-      <w:rFonts w:ascii="Times New Roman" w:hAnsi="Times New Roman" w:eastAsia="Times New Roman" w:cs="Times New Roman"/>
+      <w:rFonts w:ascii="Times New Roman" w:eastAsia="Times New Roman" w:hAnsi="Times New Roman" w:cs="Times New Roman"/>
       <w:sz w:val="24"/>
       <w:szCs w:val="24"/>
       <w:lang w:val="es-ES" w:eastAsia="es-ES"/>
@@ -2795,7 +2812,7 @@
       <w:bCs/>
     </w:rPr>
   </w:style>
-  <w:style w:type="paragraph" w:styleId="Default" w:customStyle="1">
+  <w:style w:type="paragraph" w:customStyle="1" w:styleId="Default">
     <w:name w:val="Default"/>
     <w:rsid w:val="00832712"/>
     <w:pPr>

</xml_diff>